<commit_message>
Final Version for README.docs
</commit_message>
<xml_diff>
--- a/README.docx
+++ b/README.docx
@@ -18,6 +18,8 @@
         </w:rPr>
         <w:t>Project: Reservation Hotel App</w:t>
       </w:r>
+      <w:bookmarkStart w:id="0" w:name="_GoBack"/>
+      <w:bookmarkEnd w:id="0"/>
     </w:p>
     <w:p>
       <w:pPr>
@@ -52,6 +54,15 @@
         </w:rPr>
         <w:t>Member: Bo Sung Kim</w:t>
       </w:r>
+    </w:p>
+    <w:p>
+      <w:pPr>
+        <w:rPr>
+          <w:rFonts w:ascii="Times New Roman" w:hAnsi="Times New Roman" w:cs="Times New Roman"/>
+          <w:sz w:val="28"/>
+          <w:szCs w:val="28"/>
+        </w:rPr>
+      </w:pPr>
     </w:p>
     <w:p>
       <w:pPr>
@@ -136,6 +147,281 @@
           <w:sz w:val="28"/>
           <w:szCs w:val="28"/>
         </w:rPr>
+        <w:t>Problem Statement:</w:t>
+      </w:r>
+    </w:p>
+    <w:p>
+      <w:pPr>
+        <w:rPr>
+          <w:rFonts w:ascii="Times New Roman" w:hAnsi="Times New Roman" w:cs="Times New Roman"/>
+          <w:sz w:val="28"/>
+          <w:szCs w:val="28"/>
+        </w:rPr>
+      </w:pPr>
+      <w:r>
+        <w:rPr>
+          <w:rFonts w:ascii="Times New Roman" w:hAnsi="Times New Roman" w:cs="Times New Roman"/>
+          <w:sz w:val="28"/>
+          <w:szCs w:val="28"/>
+        </w:rPr>
+        <w:tab/>
+        <w:t xml:space="preserve">I try to solve how to implement the relationships between multiple object and also many types of relationships through this assignment. For example, one to many, many to one and many to many. Implementing these examples with Java, </w:t>
+      </w:r>
+      <w:proofErr w:type="spellStart"/>
+      <w:r>
+        <w:rPr>
+          <w:rFonts w:ascii="Times New Roman" w:hAnsi="Times New Roman" w:cs="Times New Roman"/>
+          <w:sz w:val="28"/>
+          <w:szCs w:val="28"/>
+        </w:rPr>
+        <w:t>MySql</w:t>
+      </w:r>
+      <w:proofErr w:type="spellEnd"/>
+      <w:r>
+        <w:rPr>
+          <w:rFonts w:ascii="Times New Roman" w:hAnsi="Times New Roman" w:cs="Times New Roman"/>
+          <w:sz w:val="28"/>
+          <w:szCs w:val="28"/>
+        </w:rPr>
+        <w:t>, and React to solve this problem.</w:t>
+      </w:r>
+    </w:p>
+    <w:p>
+      <w:pPr>
+        <w:rPr>
+          <w:rFonts w:ascii="Times New Roman" w:hAnsi="Times New Roman" w:cs="Times New Roman"/>
+          <w:sz w:val="28"/>
+          <w:szCs w:val="28"/>
+        </w:rPr>
+      </w:pPr>
+      <w:r>
+        <w:rPr>
+          <w:rFonts w:ascii="Times New Roman" w:hAnsi="Times New Roman" w:cs="Times New Roman"/>
+          <w:sz w:val="28"/>
+          <w:szCs w:val="28"/>
+        </w:rPr>
+        <w:t>Solution Statement:</w:t>
+      </w:r>
+    </w:p>
+    <w:p>
+      <w:pPr>
+        <w:rPr>
+          <w:rFonts w:ascii="Times New Roman" w:hAnsi="Times New Roman" w:cs="Times New Roman"/>
+          <w:sz w:val="28"/>
+          <w:szCs w:val="28"/>
+        </w:rPr>
+      </w:pPr>
+      <w:r>
+        <w:rPr>
+          <w:rFonts w:ascii="Times New Roman" w:hAnsi="Times New Roman" w:cs="Times New Roman"/>
+          <w:sz w:val="28"/>
+          <w:szCs w:val="28"/>
+        </w:rPr>
+        <w:tab/>
+        <w:t xml:space="preserve">Using Java to implementing the relationships. Studying how to use Java spring and how to use annotation properly to implementing the relationships. After this, show our data to other people (front end side) by using React. This react should cooperate with back end side. Get the information by </w:t>
+      </w:r>
+      <w:proofErr w:type="spellStart"/>
+      <w:r>
+        <w:rPr>
+          <w:rFonts w:ascii="Times New Roman" w:hAnsi="Times New Roman" w:cs="Times New Roman"/>
+          <w:sz w:val="28"/>
+          <w:szCs w:val="28"/>
+        </w:rPr>
+        <w:t>Json</w:t>
+      </w:r>
+      <w:proofErr w:type="spellEnd"/>
+      <w:r>
+        <w:rPr>
+          <w:rFonts w:ascii="Times New Roman" w:hAnsi="Times New Roman" w:cs="Times New Roman"/>
+          <w:sz w:val="28"/>
+          <w:szCs w:val="28"/>
+        </w:rPr>
+        <w:t xml:space="preserve"> format from Java spring and treat this data to show to users who use our apps on internet.</w:t>
+      </w:r>
+    </w:p>
+    <w:p>
+      <w:pPr>
+        <w:rPr>
+          <w:rFonts w:ascii="Times New Roman" w:hAnsi="Times New Roman" w:cs="Times New Roman"/>
+          <w:sz w:val="28"/>
+          <w:szCs w:val="28"/>
+        </w:rPr>
+      </w:pPr>
+      <w:r>
+        <w:rPr>
+          <w:rFonts w:ascii="Times New Roman" w:hAnsi="Times New Roman" w:cs="Times New Roman"/>
+          <w:sz w:val="28"/>
+          <w:szCs w:val="28"/>
+        </w:rPr>
+        <w:t>User:</w:t>
+      </w:r>
+    </w:p>
+    <w:p>
+      <w:pPr>
+        <w:rPr>
+          <w:rFonts w:ascii="Times New Roman" w:hAnsi="Times New Roman" w:cs="Times New Roman"/>
+          <w:sz w:val="28"/>
+          <w:szCs w:val="28"/>
+        </w:rPr>
+      </w:pPr>
+      <w:r>
+        <w:rPr>
+          <w:rFonts w:ascii="Times New Roman" w:hAnsi="Times New Roman" w:cs="Times New Roman"/>
+          <w:sz w:val="28"/>
+          <w:szCs w:val="28"/>
+        </w:rPr>
+        <w:tab/>
+        <w:t>I think there is only one type of user (customer) who consume our apps to reserve their hotel rooms. But in the further future, I think I can improve this app by adding one user type which is administer who can administer this app. I saw this aspect when people develop the website for shopping mall. They develop by thinking both side that customer and administer side.</w:t>
+      </w:r>
+    </w:p>
+    <w:p>
+      <w:pPr>
+        <w:rPr>
+          <w:rFonts w:ascii="Times New Roman" w:hAnsi="Times New Roman" w:cs="Times New Roman"/>
+          <w:sz w:val="28"/>
+          <w:szCs w:val="28"/>
+        </w:rPr>
+      </w:pPr>
+      <w:r>
+        <w:rPr>
+          <w:rFonts w:ascii="Times New Roman" w:hAnsi="Times New Roman" w:cs="Times New Roman"/>
+          <w:sz w:val="28"/>
+          <w:szCs w:val="28"/>
+        </w:rPr>
+        <w:t>Domain Objects:</w:t>
+      </w:r>
+    </w:p>
+    <w:p>
+      <w:pPr>
+        <w:rPr>
+          <w:rFonts w:ascii="Times New Roman" w:hAnsi="Times New Roman" w:cs="Times New Roman"/>
+          <w:sz w:val="28"/>
+          <w:szCs w:val="28"/>
+        </w:rPr>
+      </w:pPr>
+      <w:r>
+        <w:rPr>
+          <w:rFonts w:ascii="Times New Roman" w:hAnsi="Times New Roman" w:cs="Times New Roman"/>
+          <w:sz w:val="28"/>
+          <w:szCs w:val="28"/>
+        </w:rPr>
+        <w:tab/>
+        <w:t xml:space="preserve">The user wants to reserve the rooms in hotel and want to leave the review of their use. </w:t>
+      </w:r>
+      <w:proofErr w:type="gramStart"/>
+      <w:r>
+        <w:rPr>
+          <w:rFonts w:ascii="Times New Roman" w:hAnsi="Times New Roman" w:cs="Times New Roman"/>
+          <w:sz w:val="28"/>
+          <w:szCs w:val="28"/>
+        </w:rPr>
+        <w:t>Therefore</w:t>
+      </w:r>
+      <w:proofErr w:type="gramEnd"/>
+      <w:r>
+        <w:rPr>
+          <w:rFonts w:ascii="Times New Roman" w:hAnsi="Times New Roman" w:cs="Times New Roman"/>
+          <w:sz w:val="28"/>
+          <w:szCs w:val="28"/>
+        </w:rPr>
+        <w:t xml:space="preserve"> I</w:t>
+      </w:r>
+      <w:r>
+        <w:rPr>
+          <w:rFonts w:ascii="Times New Roman" w:hAnsi="Times New Roman" w:cs="Times New Roman"/>
+          <w:sz w:val="28"/>
+          <w:szCs w:val="28"/>
+        </w:rPr>
+        <w:t xml:space="preserve"> should make review, hotel, room and reservation. When the user connect</w:t>
+      </w:r>
+      <w:r>
+        <w:rPr>
+          <w:rFonts w:ascii="Times New Roman" w:hAnsi="Times New Roman" w:cs="Times New Roman"/>
+          <w:sz w:val="28"/>
+          <w:szCs w:val="28"/>
+        </w:rPr>
+        <w:t>s</w:t>
+      </w:r>
+      <w:r>
+        <w:rPr>
+          <w:rFonts w:ascii="Times New Roman" w:hAnsi="Times New Roman" w:cs="Times New Roman"/>
+          <w:sz w:val="28"/>
+          <w:szCs w:val="28"/>
+        </w:rPr>
+        <w:t xml:space="preserve"> to website, they can see the customer list and if they click the customer, they will connect to customer editor. In this website they can crud the customer. In customer, they have grade such as Diamond, Gold and silver. If they </w:t>
+      </w:r>
+      <w:r>
+        <w:rPr>
+          <w:rFonts w:ascii="Times New Roman" w:hAnsi="Times New Roman" w:cs="Times New Roman"/>
+          <w:sz w:val="28"/>
+          <w:szCs w:val="28"/>
+        </w:rPr>
+        <w:lastRenderedPageBreak/>
+        <w:t>click the customer grade side, then website navigate to the current customer</w:t>
+      </w:r>
+      <w:r>
+        <w:rPr>
+          <w:rFonts w:ascii="Times New Roman" w:hAnsi="Times New Roman" w:cs="Times New Roman"/>
+          <w:sz w:val="28"/>
+          <w:szCs w:val="28"/>
+        </w:rPr>
+        <w:t>’</w:t>
+      </w:r>
+      <w:r>
+        <w:rPr>
+          <w:rFonts w:ascii="Times New Roman" w:hAnsi="Times New Roman" w:cs="Times New Roman"/>
+          <w:sz w:val="28"/>
+          <w:szCs w:val="28"/>
+        </w:rPr>
+        <w:t>s customer grade editor. In editor there is link to go back to customer grade list and go back by h</w:t>
+      </w:r>
+      <w:r>
+        <w:rPr>
+          <w:rFonts w:ascii="Times New Roman" w:hAnsi="Times New Roman" w:cs="Times New Roman"/>
+          <w:sz w:val="28"/>
+          <w:szCs w:val="28"/>
+        </w:rPr>
+        <w:t>istory. The other area also has</w:t>
+      </w:r>
+      <w:r>
+        <w:rPr>
+          <w:rFonts w:ascii="Times New Roman" w:hAnsi="Times New Roman" w:cs="Times New Roman"/>
+          <w:sz w:val="28"/>
+          <w:szCs w:val="28"/>
+        </w:rPr>
+        <w:t xml:space="preserve"> same navigation. If user click the specific attribute of object, it navigates to specific</w:t>
+      </w:r>
+      <w:r>
+        <w:rPr>
+          <w:rFonts w:ascii="Times New Roman" w:hAnsi="Times New Roman" w:cs="Times New Roman"/>
+          <w:sz w:val="28"/>
+          <w:szCs w:val="28"/>
+        </w:rPr>
+        <w:t xml:space="preserve"> attribute editor and in editor there is link to go back to the list.</w:t>
+      </w:r>
+      <w:r>
+        <w:rPr>
+          <w:rFonts w:ascii="Times New Roman" w:hAnsi="Times New Roman" w:cs="Times New Roman"/>
+          <w:sz w:val="28"/>
+          <w:szCs w:val="28"/>
+        </w:rPr>
+        <w:t xml:space="preserve"> </w:t>
+      </w:r>
+    </w:p>
+    <w:p>
+      <w:pPr>
+        <w:rPr>
+          <w:rFonts w:ascii="Times New Roman" w:hAnsi="Times New Roman" w:cs="Times New Roman"/>
+          <w:sz w:val="28"/>
+          <w:szCs w:val="28"/>
+        </w:rPr>
+      </w:pPr>
+      <w:r>
+        <w:rPr>
+          <w:rFonts w:ascii="Times New Roman" w:hAnsi="Times New Roman" w:cs="Times New Roman"/>
+          <w:sz w:val="28"/>
+          <w:szCs w:val="28"/>
+        </w:rPr>
         <w:t>User Data M</w:t>
       </w:r>
       <w:r>
@@ -672,6 +958,7 @@
           <w:sz w:val="28"/>
           <w:szCs w:val="28"/>
         </w:rPr>
+        <w:lastRenderedPageBreak/>
         <w:tab/>
         <w:t>Room grade have 3 types which are standard, superior, and deluxe as the normal hotel room.</w:t>
       </w:r>
@@ -764,23 +1051,7 @@
           <w:sz w:val="28"/>
           <w:szCs w:val="28"/>
         </w:rPr>
-        <w:t xml:space="preserve">Reviews List: </w:t>
-      </w:r>
-      <w:r>
-        <w:rPr>
-          <w:rFonts w:ascii="Times New Roman" w:hAnsi="Times New Roman" w:cs="Times New Roman"/>
-          <w:sz w:val="28"/>
-          <w:szCs w:val="28"/>
-        </w:rPr>
-        <w:t xml:space="preserve">Display a list of </w:t>
-      </w:r>
-      <w:r>
-        <w:rPr>
-          <w:rFonts w:ascii="Times New Roman" w:hAnsi="Times New Roman" w:cs="Times New Roman"/>
-          <w:sz w:val="28"/>
-          <w:szCs w:val="28"/>
-        </w:rPr>
-        <w:t>reviews for the hotels to show the customer can see this</w:t>
+        <w:t>Reviews List: Display a list of reviews for the hotels to show the customer can see this</w:t>
       </w:r>
     </w:p>
     <w:p>
@@ -824,23 +1095,7 @@
           <w:sz w:val="28"/>
           <w:szCs w:val="28"/>
         </w:rPr>
-        <w:t xml:space="preserve">Hotels List: </w:t>
-      </w:r>
-      <w:r>
-        <w:rPr>
-          <w:rFonts w:ascii="Times New Roman" w:hAnsi="Times New Roman" w:cs="Times New Roman"/>
-          <w:sz w:val="28"/>
-          <w:szCs w:val="28"/>
-        </w:rPr>
-        <w:t xml:space="preserve">Display a list of </w:t>
-      </w:r>
-      <w:r>
-        <w:rPr>
-          <w:rFonts w:ascii="Times New Roman" w:hAnsi="Times New Roman" w:cs="Times New Roman"/>
-          <w:sz w:val="28"/>
-          <w:szCs w:val="28"/>
-        </w:rPr>
-        <w:t>hotels to reserve</w:t>
+        <w:t>Hotels List: Display a list of hotels to reserve</w:t>
       </w:r>
     </w:p>
     <w:p>
@@ -884,23 +1139,7 @@
           <w:sz w:val="28"/>
           <w:szCs w:val="28"/>
         </w:rPr>
-        <w:t xml:space="preserve">Rooms List: </w:t>
-      </w:r>
-      <w:r>
-        <w:rPr>
-          <w:rFonts w:ascii="Times New Roman" w:hAnsi="Times New Roman" w:cs="Times New Roman"/>
-          <w:sz w:val="28"/>
-          <w:szCs w:val="28"/>
-        </w:rPr>
-        <w:t xml:space="preserve">Display a list of </w:t>
-      </w:r>
-      <w:r>
-        <w:rPr>
-          <w:rFonts w:ascii="Times New Roman" w:hAnsi="Times New Roman" w:cs="Times New Roman"/>
-          <w:sz w:val="28"/>
-          <w:szCs w:val="28"/>
-        </w:rPr>
-        <w:t>rooms by hotels to reserve</w:t>
+        <w:t>Rooms List: Display a list of rooms by hotels to reserve</w:t>
       </w:r>
     </w:p>
     <w:p>
@@ -1010,15 +1249,7 @@
           <w:sz w:val="28"/>
           <w:szCs w:val="28"/>
         </w:rPr>
-        <w:t xml:space="preserve">Customer Grade Editor: </w:t>
-      </w:r>
-      <w:r>
-        <w:rPr>
-          <w:rFonts w:ascii="Times New Roman" w:hAnsi="Times New Roman" w:cs="Times New Roman"/>
-          <w:sz w:val="28"/>
-          <w:szCs w:val="28"/>
-        </w:rPr>
-        <w:t>Administer can CRUD the customer grade and bonus percentage</w:t>
+        <w:t>Customer Grade Editor: Administer can CRUD the customer grade and bonus percentage</w:t>
       </w:r>
     </w:p>
     <w:p>
@@ -1063,8 +1294,6 @@
           <w:szCs w:val="28"/>
         </w:rPr>
       </w:pPr>
-      <w:bookmarkStart w:id="0" w:name="_GoBack"/>
-      <w:bookmarkEnd w:id="0"/>
       <w:r>
         <w:rPr>
           <w:rFonts w:ascii="Times New Roman" w:hAnsi="Times New Roman" w:cs="Times New Roman"/>
@@ -1088,24 +1317,24 @@
           <w:sz w:val="28"/>
           <w:szCs w:val="28"/>
         </w:rPr>
+        <w:t>TODO:</w:t>
+      </w:r>
+    </w:p>
+    <w:p>
+      <w:pPr>
+        <w:rPr>
+          <w:rFonts w:ascii="Times New Roman" w:hAnsi="Times New Roman" w:cs="Times New Roman"/>
+          <w:sz w:val="28"/>
+          <w:szCs w:val="28"/>
+        </w:rPr>
+      </w:pPr>
+      <w:r>
+        <w:rPr>
+          <w:rFonts w:ascii="Times New Roman" w:hAnsi="Times New Roman" w:cs="Times New Roman"/>
+          <w:sz w:val="28"/>
+          <w:szCs w:val="28"/>
+        </w:rPr>
         <w:lastRenderedPageBreak/>
-        <w:t>TODO:</w:t>
-      </w:r>
-    </w:p>
-    <w:p>
-      <w:pPr>
-        <w:rPr>
-          <w:rFonts w:ascii="Times New Roman" w:hAnsi="Times New Roman" w:cs="Times New Roman"/>
-          <w:sz w:val="28"/>
-          <w:szCs w:val="28"/>
-        </w:rPr>
-      </w:pPr>
-      <w:r>
-        <w:rPr>
-          <w:rFonts w:ascii="Times New Roman" w:hAnsi="Times New Roman" w:cs="Times New Roman"/>
-          <w:sz w:val="28"/>
-          <w:szCs w:val="28"/>
-        </w:rPr>
         <w:tab/>
         <w:t>I might need to think about the administer (another type of user) for this app who can enroll the hotel and rooms for customer. However, not sure I should think about administer side or not right now.</w:t>
       </w:r>

</xml_diff>